<commit_message>
Corrección errores en el documento
</commit_message>
<xml_diff>
--- a/reports/Student # 2/Testing report.docx
+++ b/reports/Student # 2/Testing report.docx
@@ -13,23 +13,21 @@
           <w:sz w:val="44"/>
           <w:szCs w:val="44"/>
         </w:rPr>
-        <w:t xml:space="preserve">23 </w:t>
-      </w:r>
-      <w:proofErr w:type="gramStart"/>
+        <w:t>2</w:t>
+      </w:r>
       <w:r>
         <w:rPr>
           <w:sz w:val="44"/>
           <w:szCs w:val="44"/>
         </w:rPr>
-        <w:t>Mayo</w:t>
-      </w:r>
-      <w:proofErr w:type="gramEnd"/>
+        <w:t>6</w:t>
+      </w:r>
       <w:r>
         <w:rPr>
           <w:sz w:val="44"/>
           <w:szCs w:val="44"/>
         </w:rPr>
-        <w:t xml:space="preserve"> de 2025</w:t>
+        <w:t xml:space="preserve"> Mayo de 2025</w:t>
       </w:r>
       <w:r>
         <w:t xml:space="preserve"> </w:t>
@@ -402,6 +400,27 @@
       <w:r>
         <w:t xml:space="preserve"> ----------------------------------------------------------------------------------------------9</w:t>
       </w:r>
+    </w:p>
+    <w:p>
+      <w:pPr>
+        <w:spacing w:before="240" w:after="240"/>
+      </w:pPr>
+      <w:r>
+        <w:t xml:space="preserve">8 </w:t>
+      </w:r>
+      <w:proofErr w:type="gramStart"/>
+      <w:r>
+        <w:t>Bibliografía</w:t>
+      </w:r>
+      <w:proofErr w:type="gramEnd"/>
+      <w:r>
+        <w:t xml:space="preserve"> ----------------------------------------------------------------------------------------------9</w:t>
+      </w:r>
+    </w:p>
+    <w:p>
+      <w:pPr>
+        <w:spacing w:before="240" w:after="240"/>
+      </w:pPr>
     </w:p>
     <w:p>
       <w:pPr>
@@ -941,11 +960,8 @@
         </w:rPr>
       </w:pPr>
       <w:r>
-        <w:t xml:space="preserve">Este documento recoge de manera detallada los resultados obtenidos durante el proceso de pruebas del sistema desarrollado, tanto a nivel funcional como de rendimiento. El objetivo principal de este informe es evaluar la calidad del software </w:t>
-      </w:r>
-      <w:r>
         <w:lastRenderedPageBreak/>
-        <w:t>mediante la verificación del cumplimiento de sus funcionalidades esperadas y el análisis de su comportamiento bajo distintas condiciones de carga y en diferentes entornos de ejecución.</w:t>
+        <w:t>Este documento recoge de manera detallada los resultados obtenidos durante el proceso de pruebas del sistema desarrollado, tanto a nivel funcional como de rendimiento. El objetivo principal de este informe es evaluar la calidad del software mediante la verificación del cumplimiento de sus funcionalidades esperadas y el análisis de su comportamiento bajo distintas condiciones de carga y en diferentes entornos de ejecución.</w:t>
       </w:r>
     </w:p>
     <w:p>
@@ -1198,11 +1214,11 @@
         <w:t>HTML</w:t>
       </w:r>
       <w:r>
-        <w:t xml:space="preserve"> haciendo uso de las herramientas de desarrollador del navegador se observa que aparece un input oculto que genera el framework de forma automática. Este id es el que se utiliza a la ahora de editar publicar o borrar la entidad y si no se valida que se corresponda con una entidad que le corresponda al usuario y este publicada, podría hacer modificar o eliminar entidades que no le corresponde. Por tanto, la prueba realizada consiste en modificar ese id poniendo uno de una entidad que no le corresponda a ese usuario o </w:t>
+        <w:t xml:space="preserve"> haciendo uso de las herramientas de desarrollador del navegador se observa que aparece un input oculto que genera el framework de forma automática. Este id es el que se utiliza a la ahora de editar publicar o borrar la entidad y si no se valida que se corresponda con </w:t>
       </w:r>
       <w:r>
         <w:lastRenderedPageBreak/>
-        <w:t>que este publicada y verificar que se obtiene</w:t>
+        <w:t>una entidad que le corresponda al usuario y este publicada, podría hacer modificar o eliminar entidades que no le corresponde. Por tanto, la prueba realizada consiste en modificar ese id poniendo uno de una entidad que no le corresponda a ese usuario o que este publicada y verificar que se obtiene</w:t>
       </w:r>
       <w:r>
         <w:t xml:space="preserve"> una pantalla de pánico</w:t>
@@ -1458,6 +1474,7 @@
         </w:numPr>
       </w:pPr>
       <w:r>
+        <w:lastRenderedPageBreak/>
         <w:t xml:space="preserve">Uso de valores no únicos para </w:t>
       </w:r>
       <w:proofErr w:type="spellStart"/>
@@ -1474,11 +1491,7 @@
       </w:r>
       <w:proofErr w:type="spellEnd"/>
       <w:r>
-        <w:t xml:space="preserve"> producía que se llegara a una pantalla de pánico al introducir un </w:t>
-      </w:r>
-      <w:r>
-        <w:lastRenderedPageBreak/>
-        <w:t xml:space="preserve">valor repetido en el formulario, por lo que hubo que incluir la restricción en el método </w:t>
+        <w:t xml:space="preserve"> producía que se llegara a una pantalla de pánico al introducir un valor repetido en el formulario, por lo que hubo que incluir la restricción en el método </w:t>
       </w:r>
       <w:proofErr w:type="spellStart"/>
       <w:r>
@@ -2755,6 +2768,35 @@
       </w:pPr>
       <w:r>
         <w:t>En lo que respecta a la comparativa de rendimiento, las diferencias observadas tras la incorporación de índices fueron mínimas, lo cual era previsible dado el reducido volumen de datos utilizado durante las pruebas. No obstante, al comparar los resultados con los de otro integrante del grupo, se constató que el rendimiento en mi equipo fue significativamente inferior, lo que evidencia las limitaciones del hardware empleado en mi caso.</w:t>
+      </w:r>
+    </w:p>
+    <w:p>
+      <w:pPr>
+        <w:pStyle w:val="Prrafodelista"/>
+        <w:numPr>
+          <w:ilvl w:val="0"/>
+          <w:numId w:val="1"/>
+        </w:numPr>
+        <w:rPr>
+          <w:b/>
+          <w:bCs/>
+          <w:sz w:val="28"/>
+          <w:szCs w:val="28"/>
+        </w:rPr>
+      </w:pPr>
+      <w:r>
+        <w:rPr>
+          <w:b/>
+          <w:bCs/>
+          <w:sz w:val="28"/>
+          <w:szCs w:val="28"/>
+        </w:rPr>
+        <w:t>Bibliografía</w:t>
+      </w:r>
+    </w:p>
+    <w:p>
+      <w:r>
+        <w:t>Intencionalmente en blanco.</w:t>
       </w:r>
     </w:p>
     <w:p>

</xml_diff>

<commit_message>
Añadida explicación test de borrado
</commit_message>
<xml_diff>
--- a/reports/Student # 2/Testing report.docx
+++ b/reports/Student # 2/Testing report.docx
@@ -1349,6 +1349,40 @@
         <w:t>Además, como prueba de hacking se ha probado a modificar la URL para colocar el id de una entidad que no pertenece al usuario y se ha verificado que se obtiene una pantalla de pánico en estos casos.</w:t>
       </w:r>
     </w:p>
+    <w:p>
+      <w:pPr>
+        <w:pStyle w:val="Prrafodelista"/>
+        <w:numPr>
+          <w:ilvl w:val="2"/>
+          <w:numId w:val="4"/>
+        </w:numPr>
+        <w:rPr>
+          <w:b/>
+          <w:bCs/>
+          <w:sz w:val="28"/>
+          <w:szCs w:val="28"/>
+        </w:rPr>
+      </w:pPr>
+      <w:r>
+        <w:rPr>
+          <w:b/>
+          <w:bCs/>
+          <w:sz w:val="28"/>
+          <w:szCs w:val="28"/>
+        </w:rPr>
+        <w:t>Procedimiento común para pruebas de tipo borrado</w:t>
+      </w:r>
+    </w:p>
+    <w:p>
+      <w:r>
+        <w:t xml:space="preserve">Para las pruebas de borrado el procedimiento realizado ha consistido en acceder a una entidad posible de borrar y eliminarla y comprobar que el proceso finaliza correctamente. </w:t>
+      </w:r>
+    </w:p>
+    <w:p>
+      <w:r>
+        <w:t>Además, como prueba de hacking se ha probado a eliminar una entidad que no pertenece al usuario o que está publicada modificando el input oculto del id mencionado anteriormente y se ha comprobado que en estos casos se ha obtenido una pantalla de pánico.</w:t>
+      </w:r>
+    </w:p>
     <w:p/>
     <w:p>
       <w:pPr>
@@ -1416,6 +1450,7 @@
     </w:p>
     <w:p>
       <w:r>
+        <w:lastRenderedPageBreak/>
         <w:t xml:space="preserve"> En este caso si ha sido necesario realizar pruebas adicionales, ya que se trata de la entidad más compleja. </w:t>
       </w:r>
       <w:r>
@@ -1474,7 +1509,6 @@
         </w:numPr>
       </w:pPr>
       <w:r>
-        <w:lastRenderedPageBreak/>
         <w:t xml:space="preserve">Uso de valores no únicos para </w:t>
       </w:r>
       <w:proofErr w:type="spellStart"/>

</xml_diff>